<commit_message>
[doc]: updated group requirements file
</commit_message>
<xml_diff>
--- a/reports/D04/Group/D04 - Requirements after second call revision - Group.docx
+++ b/reports/D04/Group/D04 - Requirements after second call revision - Group.docx
@@ -4072,7 +4072,21 @@
               <w:rFonts w:asciiTheme="majorHAnsi" w:hAnsiTheme="majorHAnsi" w:cstheme="majorHAnsi"/>
               <w:lang w:val="es-ES"/>
             </w:rPr>
-            <w:t xml:space="preserve">    </w:t>
+            <w:t xml:space="preserve">  </w:t>
+          </w:r>
+          <w:r>
+            <w:rPr>
+              <w:rFonts w:asciiTheme="majorHAnsi" w:hAnsiTheme="majorHAnsi" w:cstheme="majorHAnsi"/>
+              <w:lang w:val="es-ES"/>
+            </w:rPr>
+            <w:t>X</w:t>
+          </w:r>
+          <w:r>
+            <w:rPr>
+              <w:rFonts w:asciiTheme="majorHAnsi" w:hAnsiTheme="majorHAnsi" w:cstheme="majorHAnsi"/>
+              <w:lang w:val="es-ES"/>
+            </w:rPr>
+            <w:t xml:space="preserve"> </w:t>
           </w:r>
         </w:sdtContent>
       </w:sdt>
@@ -9997,8 +10011,10 @@
     <w:rsidRoot w:val="006B2BEC"/>
     <w:rsid w:val="004E2042"/>
     <w:rsid w:val="006B2BEC"/>
+    <w:rsid w:val="00754129"/>
     <w:rsid w:val="00925EE3"/>
     <w:rsid w:val="00997CF1"/>
+    <w:rsid w:val="00BB358A"/>
     <w:rsid w:val="00C92FB1"/>
   </w:rsids>
   <m:mathPr>

</xml_diff>